<commit_message>
Changed wording of some points
</commit_message>
<xml_diff>
--- a/FokHarrison_Resume.docx
+++ b/FokHarrison_Resume.docx
@@ -499,8 +499,6 @@
                 <w:szCs w:val="28"/>
               </w:rPr>
             </w:pPr>
-            <w:bookmarkStart w:id="0" w:name="_GoBack"/>
-            <w:bookmarkEnd w:id="0"/>
             <w:proofErr w:type="spellStart"/>
             <w:r>
               <w:rPr>
@@ -1009,7 +1007,33 @@
         <w:rPr>
           <w:rFonts w:ascii="Calibri" w:hAnsi="Calibri"/>
         </w:rPr>
-        <w:t>Developed a Business Intelligence report, using Visual Studio and SQL Server, for displaying all IB students by retrieving different fields from different databases</w:t>
+        <w:t xml:space="preserve">Developed a Business Intelligence report, using Visual Studio and SQL Server, for displaying all IB students by </w:t>
+      </w:r>
+      <w:r>
+        <w:rPr>
+          <w:rFonts w:ascii="Calibri" w:hAnsi="Calibri"/>
+        </w:rPr>
+        <w:t>querying</w:t>
+      </w:r>
+      <w:r>
+        <w:rPr>
+          <w:rFonts w:ascii="Calibri" w:hAnsi="Calibri"/>
+        </w:rPr>
+        <w:t xml:space="preserve"> more than 20 tables</w:t>
+      </w:r>
+      <w:r>
+        <w:rPr>
+          <w:rFonts w:ascii="Calibri" w:hAnsi="Calibri"/>
+        </w:rPr>
+        <w:t xml:space="preserve"> </w:t>
+      </w:r>
+      <w:bookmarkStart w:id="0" w:name="_GoBack"/>
+      <w:bookmarkEnd w:id="0"/>
+      <w:r>
+        <w:rPr>
+          <w:rFonts w:ascii="Calibri" w:hAnsi="Calibri"/>
+        </w:rPr>
+        <w:t>with different logic</w:t>
       </w:r>
     </w:p>
     <w:p>

</xml_diff>